<commit_message>
AUTO FROM WORK 11.10.2022 21:06:38,54
</commit_message>
<xml_diff>
--- a/ZAMER-zavod-good/Инструкция.docx
+++ b/ZAMER-zavod-good/Инструкция.docx
@@ -1310,198 +1310,18 @@
           <w:szCs w:val="28"/>
         </w:rPr>
       </w:pPr>
-    </w:p>
-    <w:p>
-      <w:pPr>
-        <w:ind w:firstLine="567"/>
-        <w:jc w:val="both"/>
-        <w:rPr>
-          <w:sz w:val="28"/>
-          <w:szCs w:val="28"/>
-        </w:rPr>
-      </w:pPr>
-    </w:p>
-    <w:p>
-      <w:pPr>
-        <w:ind w:firstLine="567"/>
+      <w:r>
+        <w:rPr>
+          <w:sz w:val="28"/>
+          <w:szCs w:val="28"/>
+        </w:rPr>
+        <w:t>Окно испытания нагрева представлено на рисунке 9.</w:t>
+      </w:r>
+    </w:p>
+    <w:p>
+      <w:pPr>
         <w:jc w:val="center"/>
         <w:rPr>
-          <w:b/>
-          <w:sz w:val="28"/>
-          <w:szCs w:val="28"/>
-        </w:rPr>
-      </w:pPr>
-      <w:r>
-        <w:rPr>
-          <w:b/>
-          <w:sz w:val="28"/>
-          <w:szCs w:val="28"/>
-        </w:rPr>
-        <w:t>МЕХАНИЧЕСКАЯ ХАРАКТЕРИСТИКА</w:t>
-      </w:r>
-    </w:p>
-    <w:p>
-      <w:pPr>
-        <w:ind w:firstLine="567"/>
-        <w:jc w:val="both"/>
-        <w:rPr>
-          <w:sz w:val="28"/>
-          <w:szCs w:val="28"/>
-        </w:rPr>
-      </w:pPr>
-    </w:p>
-    <w:p>
-      <w:pPr>
-        <w:ind w:firstLine="567"/>
-        <w:jc w:val="both"/>
-        <w:rPr>
-          <w:sz w:val="28"/>
-          <w:szCs w:val="28"/>
-        </w:rPr>
-      </w:pPr>
-    </w:p>
-    <w:p>
-      <w:pPr>
-        <w:ind w:firstLine="567"/>
-        <w:jc w:val="both"/>
-        <w:rPr>
-          <w:sz w:val="28"/>
-          <w:szCs w:val="28"/>
-        </w:rPr>
-      </w:pPr>
-    </w:p>
-    <w:p>
-      <w:pPr>
-        <w:ind w:firstLine="567"/>
-        <w:jc w:val="both"/>
-        <w:rPr>
-          <w:sz w:val="28"/>
-          <w:szCs w:val="28"/>
-        </w:rPr>
-      </w:pPr>
-    </w:p>
-    <w:p>
-      <w:pPr>
-        <w:ind w:firstLine="567"/>
-        <w:jc w:val="both"/>
-        <w:rPr>
-          <w:sz w:val="28"/>
-          <w:szCs w:val="28"/>
-        </w:rPr>
-      </w:pPr>
-    </w:p>
-    <w:p>
-      <w:pPr>
-        <w:ind w:firstLine="567"/>
-        <w:jc w:val="both"/>
-        <w:rPr>
-          <w:sz w:val="28"/>
-          <w:szCs w:val="28"/>
-        </w:rPr>
-      </w:pPr>
-    </w:p>
-    <w:p>
-      <w:pPr>
-        <w:ind w:firstLine="567"/>
-        <w:jc w:val="center"/>
-        <w:rPr>
-          <w:b/>
-          <w:sz w:val="28"/>
-          <w:szCs w:val="28"/>
-        </w:rPr>
-      </w:pPr>
-      <w:r>
-        <w:rPr>
-          <w:b/>
-          <w:sz w:val="28"/>
-          <w:szCs w:val="28"/>
-        </w:rPr>
-        <w:t>Бланк испытания</w:t>
-      </w:r>
-      <w:bookmarkStart w:id="0" w:name="_GoBack"/>
-      <w:bookmarkEnd w:id="0"/>
-    </w:p>
-    <w:p>
-      <w:pPr>
-        <w:ind w:firstLine="567"/>
-        <w:jc w:val="both"/>
-        <w:rPr>
-          <w:sz w:val="28"/>
-          <w:szCs w:val="28"/>
-        </w:rPr>
-      </w:pPr>
-      <w:r>
-        <w:rPr>
-          <w:sz w:val="28"/>
-          <w:szCs w:val="28"/>
-        </w:rPr>
-        <w:t xml:space="preserve">Бланк представляет собой документ формата </w:t>
-      </w:r>
-      <w:r>
-        <w:rPr>
-          <w:sz w:val="28"/>
-          <w:szCs w:val="28"/>
-          <w:lang w:val="en-US"/>
-        </w:rPr>
-        <w:t>Word</w:t>
-      </w:r>
-      <w:r>
-        <w:rPr>
-          <w:sz w:val="28"/>
-          <w:szCs w:val="28"/>
-        </w:rPr>
-        <w:t xml:space="preserve"> </w:t>
-      </w:r>
-      <w:r>
-        <w:rPr>
-          <w:sz w:val="28"/>
-          <w:szCs w:val="28"/>
-        </w:rPr>
-        <w:t xml:space="preserve">файл с расширением </w:t>
-      </w:r>
-      <w:r>
-        <w:rPr>
-          <w:sz w:val="28"/>
-          <w:szCs w:val="28"/>
-        </w:rPr>
-        <w:t>.</w:t>
-      </w:r>
-      <w:r>
-        <w:rPr>
-          <w:sz w:val="28"/>
-          <w:szCs w:val="28"/>
-          <w:lang w:val="en-US"/>
-        </w:rPr>
-        <w:t>docx</w:t>
-      </w:r>
-      <w:r>
-        <w:rPr>
-          <w:sz w:val="28"/>
-          <w:szCs w:val="28"/>
-        </w:rPr>
-        <w:t xml:space="preserve"> находится в папке </w:t>
-      </w:r>
-      <w:r>
-        <w:rPr>
-          <w:sz w:val="28"/>
-          <w:szCs w:val="28"/>
-          <w:lang w:val="en-US"/>
-        </w:rPr>
-        <w:t>REPORT</w:t>
-      </w:r>
-      <w:r>
-        <w:rPr>
-          <w:sz w:val="28"/>
-          <w:szCs w:val="28"/>
-        </w:rPr>
-        <w:t xml:space="preserve"> папки программы. В процессе формирования отчета происходит замена подстановочных символов результатами проведения испытаний, если один подстановочный символ встречается в документе несколько раз, то происходит замена всех вхождений. Пример:</w:t>
-      </w:r>
-    </w:p>
-    <w:p>
-      <w:pPr>
-        <w:ind w:firstLine="567"/>
-        <w:jc w:val="both"/>
-        <w:rPr>
           <w:sz w:val="28"/>
           <w:szCs w:val="28"/>
         </w:rPr>
@@ -1509,14 +1329,13 @@
       <w:r>
         <w:rPr>
           <w:noProof/>
-          <w:sz w:val="28"/>
-          <w:szCs w:val="28"/>
-        </w:rPr>
+        </w:rPr>
+        <w:lastRenderedPageBreak/>
         <w:drawing>
-          <wp:inline distT="0" distB="0" distL="0" distR="0" wp14:anchorId="03D69287" wp14:editId="325AD2C3">
-            <wp:extent cx="4934639" cy="4039164"/>
-            <wp:effectExtent l="0" t="0" r="0" b="0"/>
-            <wp:docPr id="1" name="Рисунок 1"/>
+          <wp:inline distT="0" distB="0" distL="0" distR="0" wp14:anchorId="26AAEFCD" wp14:editId="3A1D32E2">
+            <wp:extent cx="5940425" cy="3695700"/>
+            <wp:effectExtent l="0" t="0" r="3175" b="0"/>
+            <wp:docPr id="15" name="Рисунок 15"/>
             <wp:cNvGraphicFramePr>
               <a:graphicFrameLocks xmlns:a="http://schemas.openxmlformats.org/drawingml/2006/main" noChangeAspect="1"/>
             </wp:cNvGraphicFramePr>
@@ -1536,7 +1355,7 @@
                   <pic:spPr>
                     <a:xfrm>
                       <a:off x="0" y="0"/>
-                      <a:ext cx="4934639" cy="4039164"/>
+                      <a:ext cx="5940425" cy="3695700"/>
                     </a:xfrm>
                     <a:prstGeom prst="rect">
                       <a:avLst/>
@@ -1563,7 +1382,154 @@
           <w:sz w:val="28"/>
           <w:szCs w:val="28"/>
         </w:rPr>
-        <w:t>После проведения испытаний холостого хода значения в столбцах напряжения, тока, и мощности</w:t>
+        <w:t>Для проведения испытания нагрева двигателя необходимо заполнить необходимые значения в верхней и нижней части экрана, и, выбрав в таблице необходимый шаг испытания запустить его кнопкой «Шаг» (</w:t>
+      </w:r>
+      <w:r>
+        <w:rPr>
+          <w:sz w:val="28"/>
+          <w:szCs w:val="28"/>
+          <w:lang w:val="en-US"/>
+        </w:rPr>
+        <w:t>F</w:t>
+      </w:r>
+      <w:r>
+        <w:rPr>
+          <w:sz w:val="28"/>
+          <w:szCs w:val="28"/>
+        </w:rPr>
+        <w:t xml:space="preserve">5) </w:t>
+      </w:r>
+      <w:r>
+        <w:rPr>
+          <w:sz w:val="28"/>
+          <w:szCs w:val="28"/>
+        </w:rPr>
+        <w:t>и дождаться окончания шага в течении времени указанного в параметрах испытания, процесс выполнения отражается бегущей зеленой полосой.</w:t>
+      </w:r>
+      <w:bookmarkStart w:id="0" w:name="_GoBack"/>
+      <w:bookmarkEnd w:id="0"/>
+    </w:p>
+    <w:p>
+      <w:pPr>
+        <w:ind w:firstLine="567"/>
+        <w:jc w:val="center"/>
+        <w:rPr>
+          <w:b/>
+          <w:sz w:val="28"/>
+          <w:szCs w:val="28"/>
+        </w:rPr>
+      </w:pPr>
+      <w:r>
+        <w:rPr>
+          <w:b/>
+          <w:sz w:val="28"/>
+          <w:szCs w:val="28"/>
+        </w:rPr>
+        <w:t>МЕХАНИЧЕСКАЯ ХАРАКТЕРИСТИКА</w:t>
+      </w:r>
+    </w:p>
+    <w:p>
+      <w:pPr>
+        <w:ind w:firstLine="567"/>
+        <w:jc w:val="both"/>
+        <w:rPr>
+          <w:sz w:val="28"/>
+          <w:szCs w:val="28"/>
+        </w:rPr>
+      </w:pPr>
+    </w:p>
+    <w:p>
+      <w:pPr>
+        <w:ind w:firstLine="567"/>
+        <w:jc w:val="both"/>
+        <w:rPr>
+          <w:sz w:val="28"/>
+          <w:szCs w:val="28"/>
+        </w:rPr>
+      </w:pPr>
+    </w:p>
+    <w:p>
+      <w:pPr>
+        <w:ind w:firstLine="567"/>
+        <w:jc w:val="both"/>
+        <w:rPr>
+          <w:sz w:val="28"/>
+          <w:szCs w:val="28"/>
+        </w:rPr>
+      </w:pPr>
+    </w:p>
+    <w:p>
+      <w:pPr>
+        <w:ind w:firstLine="567"/>
+        <w:jc w:val="both"/>
+        <w:rPr>
+          <w:sz w:val="28"/>
+          <w:szCs w:val="28"/>
+        </w:rPr>
+      </w:pPr>
+    </w:p>
+    <w:p>
+      <w:pPr>
+        <w:ind w:firstLine="567"/>
+        <w:jc w:val="both"/>
+        <w:rPr>
+          <w:sz w:val="28"/>
+          <w:szCs w:val="28"/>
+        </w:rPr>
+      </w:pPr>
+    </w:p>
+    <w:p>
+      <w:pPr>
+        <w:ind w:firstLine="567"/>
+        <w:jc w:val="both"/>
+        <w:rPr>
+          <w:sz w:val="28"/>
+          <w:szCs w:val="28"/>
+        </w:rPr>
+      </w:pPr>
+    </w:p>
+    <w:p>
+      <w:pPr>
+        <w:ind w:firstLine="567"/>
+        <w:jc w:val="center"/>
+        <w:rPr>
+          <w:b/>
+          <w:sz w:val="28"/>
+          <w:szCs w:val="28"/>
+        </w:rPr>
+      </w:pPr>
+      <w:r>
+        <w:rPr>
+          <w:b/>
+          <w:sz w:val="28"/>
+          <w:szCs w:val="28"/>
+        </w:rPr>
+        <w:t>Бланк испытания</w:t>
+      </w:r>
+    </w:p>
+    <w:p>
+      <w:pPr>
+        <w:ind w:firstLine="567"/>
+        <w:jc w:val="both"/>
+        <w:rPr>
+          <w:sz w:val="28"/>
+          <w:szCs w:val="28"/>
+        </w:rPr>
+      </w:pPr>
+      <w:r>
+        <w:rPr>
+          <w:sz w:val="28"/>
+          <w:szCs w:val="28"/>
+        </w:rPr>
+        <w:t xml:space="preserve">Бланк представляет собой документ формата </w:t>
+      </w:r>
+      <w:r>
+        <w:rPr>
+          <w:sz w:val="28"/>
+          <w:szCs w:val="28"/>
+          <w:lang w:val="en-US"/>
+        </w:rPr>
+        <w:t>Word</w:t>
       </w:r>
       <w:r>
         <w:rPr>
@@ -1577,7 +1543,44 @@
           <w:sz w:val="28"/>
           <w:szCs w:val="28"/>
         </w:rPr>
-        <w:t>выставятся значения из таблицы проведения испытаний вкладки холостого хода.</w:t>
+        <w:t xml:space="preserve">файл с расширением </w:t>
+      </w:r>
+      <w:r>
+        <w:rPr>
+          <w:sz w:val="28"/>
+          <w:szCs w:val="28"/>
+        </w:rPr>
+        <w:t>.</w:t>
+      </w:r>
+      <w:r>
+        <w:rPr>
+          <w:sz w:val="28"/>
+          <w:szCs w:val="28"/>
+          <w:lang w:val="en-US"/>
+        </w:rPr>
+        <w:t>docx</w:t>
+      </w:r>
+      <w:r>
+        <w:rPr>
+          <w:sz w:val="28"/>
+          <w:szCs w:val="28"/>
+        </w:rPr>
+        <w:t xml:space="preserve"> находится в папке </w:t>
+      </w:r>
+      <w:r>
+        <w:rPr>
+          <w:sz w:val="28"/>
+          <w:szCs w:val="28"/>
+          <w:lang w:val="en-US"/>
+        </w:rPr>
+        <w:t>REPORT</w:t>
+      </w:r>
+      <w:r>
+        <w:rPr>
+          <w:sz w:val="28"/>
+          <w:szCs w:val="28"/>
+        </w:rPr>
+        <w:t xml:space="preserve"> папки программы. В процессе формирования отчета происходит замена подстановочных символов результатами проведения испытаний, если один подстановочный символ встречается в документе несколько раз, то происходит замена всех вхождений. Пример:</w:t>
       </w:r>
     </w:p>
     <w:p>
@@ -1597,10 +1600,10 @@
         </w:rPr>
         <w:lastRenderedPageBreak/>
         <w:drawing>
-          <wp:inline distT="0" distB="0" distL="0" distR="0" wp14:anchorId="41531C03" wp14:editId="0453CABD">
-            <wp:extent cx="4820323" cy="4010585"/>
-            <wp:effectExtent l="0" t="0" r="0" b="9525"/>
-            <wp:docPr id="2" name="Рисунок 2"/>
+          <wp:inline distT="0" distB="0" distL="0" distR="0" wp14:anchorId="03D69287" wp14:editId="325AD2C3">
+            <wp:extent cx="4934639" cy="4039164"/>
+            <wp:effectExtent l="0" t="0" r="0" b="0"/>
+            <wp:docPr id="1" name="Рисунок 1"/>
             <wp:cNvGraphicFramePr>
               <a:graphicFrameLocks xmlns:a="http://schemas.openxmlformats.org/drawingml/2006/main" noChangeAspect="1"/>
             </wp:cNvGraphicFramePr>
@@ -1620,7 +1623,7 @@
                   <pic:spPr>
                     <a:xfrm>
                       <a:off x="0" y="0"/>
-                      <a:ext cx="4820323" cy="4010585"/>
+                      <a:ext cx="4934639" cy="4039164"/>
                     </a:xfrm>
                     <a:prstGeom prst="rect">
                       <a:avLst/>
@@ -1647,7 +1650,21 @@
           <w:sz w:val="28"/>
           <w:szCs w:val="28"/>
         </w:rPr>
-        <w:t>Аналогично рабочая характеристика</w:t>
+        <w:t>После проведения испытаний холостого хода значения в столбцах напряжения, тока, и мощности</w:t>
+      </w:r>
+      <w:r>
+        <w:rPr>
+          <w:sz w:val="28"/>
+          <w:szCs w:val="28"/>
+        </w:rPr>
+        <w:t xml:space="preserve"> </w:t>
+      </w:r>
+      <w:r>
+        <w:rPr>
+          <w:sz w:val="28"/>
+          <w:szCs w:val="28"/>
+        </w:rPr>
+        <w:t>выставятся значения из таблицы проведения испытаний вкладки холостого хода.</w:t>
       </w:r>
     </w:p>
     <w:p>
@@ -1666,10 +1683,10 @@
           <w:szCs w:val="28"/>
         </w:rPr>
         <w:drawing>
-          <wp:inline distT="0" distB="0" distL="0" distR="0" wp14:anchorId="1962FFBB" wp14:editId="155B44BC">
-            <wp:extent cx="5940425" cy="2016760"/>
-            <wp:effectExtent l="0" t="0" r="3175" b="2540"/>
-            <wp:docPr id="4" name="Рисунок 4"/>
+          <wp:inline distT="0" distB="0" distL="0" distR="0" wp14:anchorId="41531C03" wp14:editId="0453CABD">
+            <wp:extent cx="4820323" cy="4010585"/>
+            <wp:effectExtent l="0" t="0" r="0" b="9525"/>
+            <wp:docPr id="2" name="Рисунок 2"/>
             <wp:cNvGraphicFramePr>
               <a:graphicFrameLocks xmlns:a="http://schemas.openxmlformats.org/drawingml/2006/main" noChangeAspect="1"/>
             </wp:cNvGraphicFramePr>
@@ -1689,7 +1706,7 @@
                   <pic:spPr>
                     <a:xfrm>
                       <a:off x="0" y="0"/>
-                      <a:ext cx="5940425" cy="2016760"/>
+                      <a:ext cx="4820323" cy="4010585"/>
                     </a:xfrm>
                     <a:prstGeom prst="rect">
                       <a:avLst/>
@@ -1713,15 +1730,33 @@
       </w:pPr>
       <w:r>
         <w:rPr>
+          <w:sz w:val="28"/>
+          <w:szCs w:val="28"/>
+        </w:rPr>
+        <w:lastRenderedPageBreak/>
+        <w:t>Аналогично рабочая характеристика</w:t>
+      </w:r>
+    </w:p>
+    <w:p>
+      <w:pPr>
+        <w:ind w:firstLine="567"/>
+        <w:jc w:val="both"/>
+        <w:rPr>
+          <w:sz w:val="28"/>
+          <w:szCs w:val="28"/>
+        </w:rPr>
+      </w:pPr>
+      <w:r>
+        <w:rPr>
           <w:noProof/>
           <w:sz w:val="28"/>
           <w:szCs w:val="28"/>
         </w:rPr>
         <w:drawing>
-          <wp:inline distT="0" distB="0" distL="0" distR="0" wp14:anchorId="5EE74248" wp14:editId="404C48EB">
-            <wp:extent cx="5940425" cy="2101215"/>
-            <wp:effectExtent l="0" t="0" r="3175" b="0"/>
-            <wp:docPr id="3" name="Рисунок 3"/>
+          <wp:inline distT="0" distB="0" distL="0" distR="0" wp14:anchorId="1962FFBB" wp14:editId="155B44BC">
+            <wp:extent cx="5940425" cy="2016760"/>
+            <wp:effectExtent l="0" t="0" r="3175" b="2540"/>
+            <wp:docPr id="4" name="Рисунок 4"/>
             <wp:cNvGraphicFramePr>
               <a:graphicFrameLocks xmlns:a="http://schemas.openxmlformats.org/drawingml/2006/main" noChangeAspect="1"/>
             </wp:cNvGraphicFramePr>
@@ -1741,6 +1776,58 @@
                   <pic:spPr>
                     <a:xfrm>
                       <a:off x="0" y="0"/>
+                      <a:ext cx="5940425" cy="2016760"/>
+                    </a:xfrm>
+                    <a:prstGeom prst="rect">
+                      <a:avLst/>
+                    </a:prstGeom>
+                  </pic:spPr>
+                </pic:pic>
+              </a:graphicData>
+            </a:graphic>
+          </wp:inline>
+        </w:drawing>
+      </w:r>
+    </w:p>
+    <w:p>
+      <w:pPr>
+        <w:ind w:firstLine="567"/>
+        <w:jc w:val="both"/>
+        <w:rPr>
+          <w:sz w:val="28"/>
+          <w:szCs w:val="28"/>
+        </w:rPr>
+      </w:pPr>
+      <w:r>
+        <w:rPr>
+          <w:noProof/>
+          <w:sz w:val="28"/>
+          <w:szCs w:val="28"/>
+        </w:rPr>
+        <w:drawing>
+          <wp:inline distT="0" distB="0" distL="0" distR="0" wp14:anchorId="5EE74248" wp14:editId="404C48EB">
+            <wp:extent cx="5940425" cy="2101215"/>
+            <wp:effectExtent l="0" t="0" r="3175" b="0"/>
+            <wp:docPr id="3" name="Рисунок 3"/>
+            <wp:cNvGraphicFramePr>
+              <a:graphicFrameLocks xmlns:a="http://schemas.openxmlformats.org/drawingml/2006/main" noChangeAspect="1"/>
+            </wp:cNvGraphicFramePr>
+            <a:graphic xmlns:a="http://schemas.openxmlformats.org/drawingml/2006/main">
+              <a:graphicData uri="http://schemas.openxmlformats.org/drawingml/2006/picture">
+                <pic:pic xmlns:pic="http://schemas.openxmlformats.org/drawingml/2006/picture">
+                  <pic:nvPicPr>
+                    <pic:cNvPr id="1" name=""/>
+                    <pic:cNvPicPr/>
+                  </pic:nvPicPr>
+                  <pic:blipFill>
+                    <a:blip r:embed="rId16"/>
+                    <a:stretch>
+                      <a:fillRect/>
+                    </a:stretch>
+                  </pic:blipFill>
+                  <pic:spPr>
+                    <a:xfrm>
+                      <a:off x="0" y="0"/>
                       <a:ext cx="5940425" cy="2101215"/>
                     </a:xfrm>
                     <a:prstGeom prst="rect">
@@ -1778,7 +1865,6 @@
           <w:sz w:val="28"/>
           <w:szCs w:val="28"/>
         </w:rPr>
-        <w:lastRenderedPageBreak/>
         <w:t xml:space="preserve">По всем остальным испытаниям </w:t>
       </w:r>
       <w:r>

</xml_diff>